<commit_message>
Updated the example request and example response for the public exposed API's.
</commit_message>
<xml_diff>
--- a/chatbot-app/backend/samples/AddressIQ API - Batch Address Standardization.docx
+++ b/chatbot-app/backend/samples/AddressIQ API - Batch Address Standardization.docx
@@ -9,21 +9,12 @@
           <w:bCs/>
         </w:rPr>
       </w:pPr>
-      <w:proofErr w:type="spellStart"/>
       <w:r>
         <w:rPr>
           <w:b/>
           <w:bCs/>
         </w:rPr>
-        <w:t>AddressIQ</w:t>
-      </w:r>
-      <w:proofErr w:type="spellEnd"/>
-      <w:r>
-        <w:rPr>
-          <w:b/>
-          <w:bCs/>
-        </w:rPr>
-        <w:t xml:space="preserve"> API - Batch Address Standardization - Postman Testing Steps</w:t>
+        <w:t>AddressIQ API - Batch Address Standardization - Postman Testing Steps</w:t>
       </w:r>
     </w:p>
     <w:p>
@@ -33,6 +24,47 @@
           <w:iCs/>
         </w:rPr>
       </w:pPr>
+      <w:r>
+        <w:rPr>
+          <w:i/>
+          <w:iCs/>
+        </w:rPr>
+        <w:drawing>
+          <wp:inline distT="0" distB="0" distL="0" distR="0" wp14:anchorId="45E334CE" wp14:editId="1A5356B0">
+            <wp:extent cx="5731510" cy="3348355"/>
+            <wp:effectExtent l="0" t="0" r="2540" b="4445"/>
+            <wp:docPr id="909651737" name="Picture 1"/>
+            <wp:cNvGraphicFramePr>
+              <a:graphicFrameLocks xmlns:a="http://schemas.openxmlformats.org/drawingml/2006/main" noChangeAspect="1"/>
+            </wp:cNvGraphicFramePr>
+            <a:graphic xmlns:a="http://schemas.openxmlformats.org/drawingml/2006/main">
+              <a:graphicData uri="http://schemas.openxmlformats.org/drawingml/2006/picture">
+                <pic:pic xmlns:pic="http://schemas.openxmlformats.org/drawingml/2006/picture">
+                  <pic:nvPicPr>
+                    <pic:cNvPr id="909651737" name=""/>
+                    <pic:cNvPicPr/>
+                  </pic:nvPicPr>
+                  <pic:blipFill>
+                    <a:blip r:embed="rId5"/>
+                    <a:stretch>
+                      <a:fillRect/>
+                    </a:stretch>
+                  </pic:blipFill>
+                  <pic:spPr>
+                    <a:xfrm>
+                      <a:off x="0" y="0"/>
+                      <a:ext cx="5731510" cy="3348355"/>
+                    </a:xfrm>
+                    <a:prstGeom prst="rect">
+                      <a:avLst/>
+                    </a:prstGeom>
+                  </pic:spPr>
+                </pic:pic>
+              </a:graphicData>
+            </a:graphic>
+          </wp:inline>
+        </w:drawing>
+      </w:r>
     </w:p>
     <w:p>
       <w:pPr>
@@ -193,13 +225,8 @@
         </w:numPr>
       </w:pPr>
       <w:r>
-        <w:t>Add header: Content-Type = application/</w:t>
-      </w:r>
-      <w:proofErr w:type="spellStart"/>
-      <w:r>
-        <w:t>json</w:t>
-      </w:r>
-      <w:proofErr w:type="spellEnd"/>
+        <w:t>Add header: Content-Type = application/json</w:t>
+      </w:r>
     </w:p>
     <w:p>
       <w:pPr>
@@ -209,15 +236,7 @@
         </w:numPr>
       </w:pPr>
       <w:r>
-        <w:t>Add header: X-API-Key = your-</w:t>
-      </w:r>
-      <w:proofErr w:type="spellStart"/>
-      <w:r>
-        <w:t>api</w:t>
-      </w:r>
-      <w:proofErr w:type="spellEnd"/>
-      <w:r>
-        <w:t>-key-here (if API key is required)</w:t>
+        <w:t>Add header: X-API-Key = your-api-key-here (if API key is required)</w:t>
       </w:r>
     </w:p>
     <w:p>
@@ -283,6 +302,7 @@
         </w:numPr>
       </w:pPr>
       <w:r>
+        <w:lastRenderedPageBreak/>
         <w:t>Select "JSON" from dropdown</w:t>
       </w:r>
     </w:p>
@@ -316,21 +336,8 @@
       </w:r>
     </w:p>
     <w:p>
-      <w:proofErr w:type="gramStart"/>
-      <w:r>
-        <w:t>{ "</w:t>
-      </w:r>
-      <w:proofErr w:type="gramEnd"/>
-      <w:r>
-        <w:t>addresses": [ "123 Main Street, New York, NY 10001", "456 Oak Avenue, Los Angeles, CA 90210", "789 Pine Road, Chicago, IL 60601</w:t>
-      </w:r>
-      <w:proofErr w:type="gramStart"/>
-      <w:r>
-        <w:t>" ]</w:t>
-      </w:r>
-      <w:proofErr w:type="gramEnd"/>
-      <w:r>
-        <w:t xml:space="preserve"> }</w:t>
+      <w:r>
+        <w:t>{ "addresses": [ "123 Main Street, New York, NY 10001", "456 Oak Avenue, Los Angeles, CA 90210", "789 Pine Road, Chicago, IL 60601" ] }</w:t>
       </w:r>
     </w:p>
     <w:p>
@@ -434,7 +441,6 @@
         </w:numPr>
       </w:pPr>
       <w:r>
-        <w:lastRenderedPageBreak/>
         <w:t>Verify each address has standardized components</w:t>
       </w:r>
     </w:p>
@@ -523,23 +529,7 @@
         </w:numPr>
       </w:pPr>
       <w:r>
-        <w:t>Response contains "</w:t>
-      </w:r>
-      <w:proofErr w:type="spellStart"/>
-      <w:r>
-        <w:t>total_addresses</w:t>
-      </w:r>
-      <w:proofErr w:type="spellEnd"/>
-      <w:r>
-        <w:t>" and "</w:t>
-      </w:r>
-      <w:proofErr w:type="spellStart"/>
-      <w:r>
-        <w:t>processed_addresses</w:t>
-      </w:r>
-      <w:proofErr w:type="spellEnd"/>
-      <w:r>
-        <w:t>" counts</w:t>
+        <w:t>Response contains "total_addresses" and "processed_addresses" counts</w:t>
       </w:r>
     </w:p>
     <w:p>
@@ -664,6 +654,7 @@
         </w:numPr>
       </w:pPr>
       <w:r>
+        <w:lastRenderedPageBreak/>
         <w:t>If processing is slow → Consider reducing batch size for faster response times</w:t>
       </w:r>
     </w:p>
@@ -2663,6 +2654,7 @@
   <w:style w:type="character" w:default="1" w:styleId="DefaultParagraphFont">
     <w:name w:val="Default Paragraph Font"/>
     <w:uiPriority w:val="1"/>
+    <w:semiHidden/>
     <w:unhideWhenUsed/>
   </w:style>
   <w:style w:type="table" w:default="1" w:styleId="TableNormal">

</xml_diff>